<commit_message>
Ejercicio 2 y 3 DAW
</commit_message>
<xml_diff>
--- a/Despliegue de Aplicaciones Web/PGG_2.docx
+++ b/Despliegue de Aplicaciones Web/PGG_2.docx
@@ -663,6 +663,9 @@
         <w:ind w:left="720"/>
       </w:pPr>
       <w:r>
+        <w:rPr>
+          <w:noProof/>
+        </w:rPr>
         <w:lastRenderedPageBreak/>
         <w:drawing>
           <wp:inline distT="0" distB="0" distL="0" distR="0" wp14:anchorId="1A05BB56" wp14:editId="5168D0E8">
@@ -728,6 +731,9 @@
         <w:t xml:space="preserve"> web: </w:t>
       </w:r>
       <w:r>
+        <w:rPr>
+          <w:noProof/>
+        </w:rPr>
         <w:drawing>
           <wp:inline distT="0" distB="0" distL="0" distR="0" wp14:anchorId="6929950A" wp14:editId="48D056A7">
             <wp:extent cx="5400040" cy="1559560"/>
@@ -788,11 +794,14 @@
       </w:r>
       <w:proofErr w:type="gramStart"/>
       <w:r>
-        <w:t>¿Qué diferencia hay entre usar localhost y 127.</w:t>
+        <w:t>¿Qué diferencia hay entre usar localhost y 127</w:t>
+      </w:r>
+      <w:r>
+        <w:t>0.</w:t>
       </w:r>
       <w:proofErr w:type="gramEnd"/>
       <w:r>
-        <w:t xml:space="preserve">0.0.1? </w:t>
+        <w:t xml:space="preserve">0.1? </w:t>
       </w:r>
     </w:p>
     <w:p>
@@ -878,7 +887,7 @@
     </w:p>
     <w:p>
       <w:pPr>
-        <w:pStyle w:val="Prrafodelista"/>
+        <w:jc w:val="both"/>
       </w:pPr>
       <w:r>
         <w:lastRenderedPageBreak/>
@@ -890,10 +899,9 @@
     </w:p>
     <w:p>
       <w:pPr>
-        <w:pStyle w:val="Prrafodelista"/>
-      </w:pPr>
-      <w:r>
-        <w:br/>
+        <w:jc w:val="both"/>
+      </w:pPr>
+      <w:r>
         <w:t>En nuestro caso, al añadir la línea</w:t>
       </w:r>
       <w:r>
@@ -902,11 +910,6 @@
       <w:r>
         <w:t xml:space="preserve"> </w:t>
       </w:r>
-    </w:p>
-    <w:p>
-      <w:pPr>
-        <w:pStyle w:val="Prrafodelista"/>
-      </w:pPr>
       <w:r>
         <w:t>“127.0.0.</w:t>
       </w:r>
@@ -918,28 +921,28 @@
         <w:tab/>
       </w:r>
       <w:proofErr w:type="spellStart"/>
+      <w:r>
+        <w:t>proyecto.local</w:t>
+      </w:r>
+      <w:proofErr w:type="gramEnd"/>
+      <w:r>
+        <w:t>”</w:t>
+      </w:r>
+      <w:r>
+        <w:t>le</w:t>
+      </w:r>
+      <w:proofErr w:type="spellEnd"/>
+      <w:r>
+        <w:t xml:space="preserve"> indicamos al sistema operativo que el nombre </w:t>
+      </w:r>
+      <w:proofErr w:type="spellStart"/>
+      <w:proofErr w:type="gramStart"/>
       <w:r>
         <w:t>proyecto.local</w:t>
       </w:r>
       <w:proofErr w:type="spellEnd"/>
       <w:proofErr w:type="gramEnd"/>
       <w:r>
-        <w:t>”</w:t>
-      </w:r>
-    </w:p>
-    <w:p>
-      <w:pPr>
-        <w:pStyle w:val="Prrafodelista"/>
-      </w:pPr>
-      <w:r>
-        <w:t xml:space="preserve">le indicamos al sistema operativo que el nombre </w:t>
-      </w:r>
-      <w:proofErr w:type="spellStart"/>
-      <w:r>
-        <w:t>proyecto.local</w:t>
-      </w:r>
-      <w:proofErr w:type="spellEnd"/>
-      <w:r>
         <w:t xml:space="preserve"> debe resolverse hacia la IP 127.0.0.1.</w:t>
       </w:r>
       <w:r>
@@ -967,9 +970,6 @@
       </w:pPr>
     </w:p>
     <w:p>
-      <w:pPr>
-        <w:pStyle w:val="Prrafodelista"/>
-      </w:pPr>
       <w:r>
         <w:t xml:space="preserve">- En el apartado 4, ¿qué ventajas e inconvenientes tiene acceder con la IP frente a usar un nombre como </w:t>
       </w:r>
@@ -1159,10 +1159,70 @@
         <w:t>Para que otros dispositivos lo reconozcan, también sería necesario modificar el archivo hosts en ellos.</w:t>
       </w:r>
     </w:p>
-    <w:p>
-      <w:pPr>
-        <w:ind w:left="720"/>
-      </w:pPr>
+    <w:p/>
+    <w:p>
+      <w:proofErr w:type="gramStart"/>
+      <w:r>
+        <w:t>Conclusión final</w:t>
+      </w:r>
+      <w:proofErr w:type="gramEnd"/>
+      <w:r>
+        <w:t>:</w:t>
+      </w:r>
+    </w:p>
+    <w:p>
+      <w:r>
+        <w:lastRenderedPageBreak/>
+        <w:t xml:space="preserve">En esta práctica aprendí a desplegar un sitio web en local con Apache usando XAMPP y a configurar </w:t>
+      </w:r>
+      <w:r>
+        <w:rPr>
+          <w:i/>
+          <w:iCs/>
+        </w:rPr>
+        <w:t>Virtual Hosts</w:t>
+      </w:r>
+      <w:r>
+        <w:t xml:space="preserve"> para simular dominios como </w:t>
+      </w:r>
+      <w:proofErr w:type="spellStart"/>
+      <w:proofErr w:type="gramStart"/>
+      <w:r>
+        <w:rPr>
+          <w:i/>
+          <w:iCs/>
+        </w:rPr>
+        <w:t>proyecto.local</w:t>
+      </w:r>
+      <w:proofErr w:type="spellEnd"/>
+      <w:proofErr w:type="gramEnd"/>
+      <w:r>
+        <w:t xml:space="preserve">. También comprendí cómo el archivo </w:t>
+      </w:r>
+      <w:r>
+        <w:rPr>
+          <w:i/>
+          <w:iCs/>
+        </w:rPr>
+        <w:t>hosts</w:t>
+      </w:r>
+      <w:r>
+        <w:t xml:space="preserve"> permite asociar nombres a direcciones IP y cómo acceder al servidor tanto por nombre como por IP.</w:t>
+      </w:r>
+      <w:r>
+        <w:br/>
+        <w:t xml:space="preserve">La principal dificultad fue ajustar correctamente los archivos de configuración, pero el resultado demuestra la utilidad de los </w:t>
+      </w:r>
+      <w:r>
+        <w:rPr>
+          <w:i/>
+          <w:iCs/>
+        </w:rPr>
+        <w:t>Virtual Hosts</w:t>
+      </w:r>
+      <w:r>
+        <w:t xml:space="preserve"> y del acceso por IP para probar y organizar proyectos web de forma profesional</w:t>
+      </w:r>
     </w:p>
     <w:sectPr>
       <w:headerReference w:type="default" r:id="rId20"/>

</xml_diff>